<commit_message>
Added a Sucess Message Once the movie is successfully added and some bug fixes
</commit_message>
<xml_diff>
--- a/Notes for Learning.docx
+++ b/Notes for Learning.docx
@@ -1,6 +1,6 @@
 
 <file path=word/document.xml><?xml version="1.0" encoding="utf-8"?>
-<w:document xmlns:wpc="http://schemas.microsoft.com/office/word/2010/wordprocessingCanvas" xmlns:cx="http://schemas.microsoft.com/office/drawing/2014/chartex" xmlns:cx1="http://schemas.microsoft.com/office/drawing/2015/9/8/chartex" xmlns:cx2="http://schemas.microsoft.com/office/drawing/2015/10/21/chartex" xmlns:cx3="http://schemas.microsoft.com/office/drawing/2016/5/9/chartex" xmlns:cx4="http://schemas.microsoft.com/office/drawing/2016/5/10/chartex" xmlns:cx5="http://schemas.microsoft.com/office/drawing/2016/5/11/chartex" xmlns:cx6="http://schemas.microsoft.com/office/drawing/2016/5/12/chartex" xmlns:cx7="http://schemas.microsoft.com/office/drawing/2016/5/13/chartex" xmlns:cx8="http://schemas.microsoft.com/office/drawing/2016/5/14/chartex" xmlns:mc="http://schemas.openxmlformats.org/markup-compatibility/2006" xmlns:aink="http://schemas.microsoft.com/office/drawing/2016/ink" xmlns:am3d="http://schemas.microsoft.com/office/drawing/2017/model3d" xmlns:o="urn:schemas-microsoft-com:office:office" xmlns:oel="http://schemas.microsoft.com/office/2019/extlst" xmlns:r="http://schemas.openxmlformats.org/officeDocument/2006/relationships" xmlns:m="http://schemas.openxmlformats.org/officeDocument/2006/math" xmlns:v="urn:schemas-microsoft-com:vml" xmlns:wp14="http://schemas.microsoft.com/office/word/2010/wordprocessingDrawing" xmlns:wp="http://schemas.openxmlformats.org/drawingml/2006/wordprocessingDrawing" xmlns:w10="urn:schemas-microsoft-com:office:word" xmlns:w="http://schemas.openxmlformats.org/wordprocessingml/2006/main" xmlns:w14="http://schemas.microsoft.com/office/word/2010/wordml" xmlns:w15="http://schemas.microsoft.com/office/word/2012/wordml" xmlns:w16cex="http://schemas.microsoft.com/office/word/2018/wordml/cex" xmlns:w16cid="http://schemas.microsoft.com/office/word/2016/wordml/cid" xmlns:w16="http://schemas.microsoft.com/office/word/2018/wordml" xmlns:w16du="http://schemas.microsoft.com/office/word/2023/wordml/word16du" xmlns:w16sdtdh="http://schemas.microsoft.com/office/word/2020/wordml/sdtdatahash" xmlns:w16se="http://schemas.microsoft.com/office/word/2015/wordml/symex" xmlns:wpg="http://schemas.microsoft.com/office/word/2010/wordprocessingGroup" xmlns:wpi="http://schemas.microsoft.com/office/word/2010/wordprocessingInk" xmlns:wne="http://schemas.microsoft.com/office/word/2006/wordml" xmlns:wps="http://schemas.microsoft.com/office/word/2010/wordprocessingShape" mc:Ignorable="w14 w15 w16se w16cid w16 w16cex w16sdtdh w16du wp14">
+<w:document xmlns:wpc="http://schemas.microsoft.com/office/word/2010/wordprocessingCanvas" xmlns:cx="http://schemas.microsoft.com/office/drawing/2014/chartex" xmlns:cx1="http://schemas.microsoft.com/office/drawing/2015/9/8/chartex" xmlns:cx2="http://schemas.microsoft.com/office/drawing/2015/10/21/chartex" xmlns:cx3="http://schemas.microsoft.com/office/drawing/2016/5/9/chartex" xmlns:cx4="http://schemas.microsoft.com/office/drawing/2016/5/10/chartex" xmlns:cx5="http://schemas.microsoft.com/office/drawing/2016/5/11/chartex" xmlns:cx6="http://schemas.microsoft.com/office/drawing/2016/5/12/chartex" xmlns:cx7="http://schemas.microsoft.com/office/drawing/2016/5/13/chartex" xmlns:cx8="http://schemas.microsoft.com/office/drawing/2016/5/14/chartex" xmlns:mc="http://schemas.openxmlformats.org/markup-compatibility/2006" xmlns:aink="http://schemas.microsoft.com/office/drawing/2016/ink" xmlns:am3d="http://schemas.microsoft.com/office/drawing/2017/model3d" xmlns:o="urn:schemas-microsoft-com:office:office" xmlns:oel="http://schemas.microsoft.com/office/2019/extlst" xmlns:r="http://schemas.openxmlformats.org/officeDocument/2006/relationships" xmlns:m="http://schemas.openxmlformats.org/officeDocument/2006/math" xmlns:v="urn:schemas-microsoft-com:vml" xmlns:wp14="http://schemas.microsoft.com/office/word/2010/wordprocessingDrawing" xmlns:wp="http://schemas.openxmlformats.org/drawingml/2006/wordprocessingDrawing" xmlns:w10="urn:schemas-microsoft-com:office:word" xmlns:w="http://schemas.openxmlformats.org/wordprocessingml/2006/main" xmlns:w14="http://schemas.microsoft.com/office/word/2010/wordml" xmlns:w15="http://schemas.microsoft.com/office/word/2012/wordml" xmlns:w16cex="http://schemas.microsoft.com/office/word/2018/wordml/cex" xmlns:w16cid="http://schemas.microsoft.com/office/word/2016/wordml/cid" xmlns:w16="http://schemas.microsoft.com/office/word/2018/wordml" xmlns:w16du="http://schemas.microsoft.com/office/word/2023/wordml/word16du" xmlns:w16sdtdh="http://schemas.microsoft.com/office/word/2020/wordml/sdtdatahash" xmlns:w16sdtfl="http://schemas.microsoft.com/office/word/2024/wordml/sdtformatlock" xmlns:w16se="http://schemas.microsoft.com/office/word/2015/wordml/symex" xmlns:wpg="http://schemas.microsoft.com/office/word/2010/wordprocessingGroup" xmlns:wpi="http://schemas.microsoft.com/office/word/2010/wordprocessingInk" xmlns:wne="http://schemas.microsoft.com/office/word/2006/wordml" xmlns:wps="http://schemas.microsoft.com/office/word/2010/wordprocessingShape" mc:Ignorable="w14 w15 w16se w16cid w16 w16cex w16sdtdh w16sdtfl w16du wp14">
   <w:body>
     <w:p>
       <w:pPr>
@@ -2015,6 +2015,7 @@
       <w:r>
         <w:rPr>
           <w:rFonts w:eastAsia="DengXian"/>
+          <w:noProof/>
           <w:sz w:val="40"/>
           <w:szCs w:val="40"/>
           <w:lang w:eastAsia="zh-CN"/>
@@ -2076,6 +2077,419 @@
         <w:t>Call the sidebar.html under the body section of the html code.</w:t>
       </w:r>
     </w:p>
+    <w:p>
+      <w:pPr>
+        <w:rPr>
+          <w:rFonts w:eastAsia="DengXian"/>
+          <w:sz w:val="40"/>
+          <w:szCs w:val="40"/>
+          <w:lang w:eastAsia="zh-CN"/>
+        </w:rPr>
+      </w:pPr>
+    </w:p>
+    <w:p>
+      <w:pPr>
+        <w:rPr>
+          <w:rFonts w:eastAsia="DengXian"/>
+          <w:sz w:val="40"/>
+          <w:szCs w:val="40"/>
+          <w:lang w:eastAsia="zh-CN"/>
+        </w:rPr>
+      </w:pPr>
+    </w:p>
+    <w:p>
+      <w:pPr>
+        <w:rPr>
+          <w:rFonts w:eastAsia="DengXian"/>
+          <w:sz w:val="40"/>
+          <w:szCs w:val="40"/>
+          <w:lang w:eastAsia="zh-CN"/>
+        </w:rPr>
+      </w:pPr>
+    </w:p>
+    <w:p>
+      <w:pPr>
+        <w:rPr>
+          <w:rFonts w:eastAsia="DengXian"/>
+          <w:sz w:val="40"/>
+          <w:szCs w:val="40"/>
+          <w:lang w:eastAsia="zh-CN"/>
+        </w:rPr>
+      </w:pPr>
+    </w:p>
+    <w:p>
+      <w:pPr>
+        <w:rPr>
+          <w:rFonts w:eastAsia="DengXian"/>
+          <w:sz w:val="40"/>
+          <w:szCs w:val="40"/>
+          <w:lang w:eastAsia="zh-CN"/>
+        </w:rPr>
+      </w:pPr>
+    </w:p>
+    <w:p>
+      <w:pPr>
+        <w:rPr>
+          <w:rFonts w:eastAsia="DengXian"/>
+          <w:sz w:val="40"/>
+          <w:szCs w:val="40"/>
+          <w:lang w:eastAsia="zh-CN"/>
+        </w:rPr>
+      </w:pPr>
+    </w:p>
+    <w:p>
+      <w:pPr>
+        <w:rPr>
+          <w:rFonts w:eastAsia="DengXian"/>
+          <w:sz w:val="40"/>
+          <w:szCs w:val="40"/>
+          <w:lang w:eastAsia="zh-CN"/>
+        </w:rPr>
+      </w:pPr>
+    </w:p>
+    <w:p>
+      <w:pPr>
+        <w:rPr>
+          <w:rFonts w:eastAsia="DengXian"/>
+          <w:sz w:val="40"/>
+          <w:szCs w:val="40"/>
+          <w:lang w:eastAsia="zh-CN"/>
+        </w:rPr>
+      </w:pPr>
+    </w:p>
+    <w:p>
+      <w:pPr>
+        <w:rPr>
+          <w:rFonts w:eastAsia="DengXian"/>
+          <w:sz w:val="40"/>
+          <w:szCs w:val="40"/>
+          <w:lang w:eastAsia="zh-CN"/>
+        </w:rPr>
+      </w:pPr>
+    </w:p>
+    <w:p>
+      <w:pPr>
+        <w:rPr>
+          <w:rFonts w:eastAsia="DengXian"/>
+          <w:b/>
+          <w:bCs/>
+          <w:sz w:val="40"/>
+          <w:szCs w:val="40"/>
+          <w:lang w:eastAsia="zh-CN"/>
+        </w:rPr>
+      </w:pPr>
+      <w:r>
+        <w:rPr>
+          <w:rFonts w:eastAsia="DengXian"/>
+          <w:b/>
+          <w:bCs/>
+          <w:sz w:val="40"/>
+          <w:szCs w:val="40"/>
+          <w:lang w:eastAsia="zh-CN"/>
+        </w:rPr>
+        <w:lastRenderedPageBreak/>
+        <w:t xml:space="preserve">How to ensure the loading Ring and the text within it have separate animation </w:t>
+      </w:r>
+    </w:p>
+    <w:p>
+      <w:pPr>
+        <w:rPr>
+          <w:rFonts w:eastAsia="DengXian"/>
+          <w:sz w:val="40"/>
+          <w:szCs w:val="40"/>
+          <w:lang w:eastAsia="zh-CN"/>
+        </w:rPr>
+      </w:pPr>
+      <w:r>
+        <w:rPr>
+          <w:rFonts w:eastAsia="DengXian"/>
+          <w:sz w:val="40"/>
+          <w:szCs w:val="40"/>
+          <w:lang w:eastAsia="zh-CN"/>
+        </w:rPr>
+        <w:drawing>
+          <wp:inline distT="0" distB="0" distL="0" distR="0" wp14:anchorId="7AEE3E15" wp14:editId="48E01FFA">
+            <wp:extent cx="5731510" cy="2192655"/>
+            <wp:effectExtent l="0" t="0" r="2540" b="0"/>
+            <wp:docPr id="760086844" name="Picture 1"/>
+            <wp:cNvGraphicFramePr>
+              <a:graphicFrameLocks xmlns:a="http://schemas.openxmlformats.org/drawingml/2006/main" noChangeAspect="1"/>
+            </wp:cNvGraphicFramePr>
+            <a:graphic xmlns:a="http://schemas.openxmlformats.org/drawingml/2006/main">
+              <a:graphicData uri="http://schemas.openxmlformats.org/drawingml/2006/picture">
+                <pic:pic xmlns:pic="http://schemas.openxmlformats.org/drawingml/2006/picture">
+                  <pic:nvPicPr>
+                    <pic:cNvPr id="760086844" name=""/>
+                    <pic:cNvPicPr/>
+                  </pic:nvPicPr>
+                  <pic:blipFill>
+                    <a:blip r:embed="rId25"/>
+                    <a:stretch>
+                      <a:fillRect/>
+                    </a:stretch>
+                  </pic:blipFill>
+                  <pic:spPr>
+                    <a:xfrm>
+                      <a:off x="0" y="0"/>
+                      <a:ext cx="5731510" cy="2192655"/>
+                    </a:xfrm>
+                    <a:prstGeom prst="rect">
+                      <a:avLst/>
+                    </a:prstGeom>
+                  </pic:spPr>
+                </pic:pic>
+              </a:graphicData>
+            </a:graphic>
+          </wp:inline>
+        </w:drawing>
+      </w:r>
+    </w:p>
+    <w:p>
+      <w:pPr>
+        <w:rPr>
+          <w:rFonts w:eastAsia="DengXian"/>
+          <w:sz w:val="40"/>
+          <w:szCs w:val="40"/>
+          <w:lang w:eastAsia="zh-CN"/>
+        </w:rPr>
+      </w:pPr>
+      <w:r>
+        <w:rPr>
+          <w:rFonts w:eastAsia="DengXian"/>
+          <w:sz w:val="40"/>
+          <w:szCs w:val="40"/>
+          <w:lang w:eastAsia="zh-CN"/>
+        </w:rPr>
+        <w:drawing>
+          <wp:inline distT="0" distB="0" distL="0" distR="0" wp14:anchorId="4662AE25" wp14:editId="3B0118B2">
+            <wp:extent cx="5731510" cy="1804670"/>
+            <wp:effectExtent l="0" t="0" r="2540" b="5080"/>
+            <wp:docPr id="1500706537" name="Picture 1"/>
+            <wp:cNvGraphicFramePr>
+              <a:graphicFrameLocks xmlns:a="http://schemas.openxmlformats.org/drawingml/2006/main" noChangeAspect="1"/>
+            </wp:cNvGraphicFramePr>
+            <a:graphic xmlns:a="http://schemas.openxmlformats.org/drawingml/2006/main">
+              <a:graphicData uri="http://schemas.openxmlformats.org/drawingml/2006/picture">
+                <pic:pic xmlns:pic="http://schemas.openxmlformats.org/drawingml/2006/picture">
+                  <pic:nvPicPr>
+                    <pic:cNvPr id="1500706537" name=""/>
+                    <pic:cNvPicPr/>
+                  </pic:nvPicPr>
+                  <pic:blipFill>
+                    <a:blip r:embed="rId26"/>
+                    <a:stretch>
+                      <a:fillRect/>
+                    </a:stretch>
+                  </pic:blipFill>
+                  <pic:spPr>
+                    <a:xfrm>
+                      <a:off x="0" y="0"/>
+                      <a:ext cx="5731510" cy="1804670"/>
+                    </a:xfrm>
+                    <a:prstGeom prst="rect">
+                      <a:avLst/>
+                    </a:prstGeom>
+                  </pic:spPr>
+                </pic:pic>
+              </a:graphicData>
+            </a:graphic>
+          </wp:inline>
+        </w:drawing>
+      </w:r>
+    </w:p>
+    <w:p>
+      <w:pPr>
+        <w:rPr>
+          <w:rFonts w:eastAsia="DengXian"/>
+          <w:b/>
+          <w:bCs/>
+          <w:sz w:val="40"/>
+          <w:szCs w:val="40"/>
+          <w:lang w:eastAsia="zh-CN"/>
+        </w:rPr>
+      </w:pPr>
+      <w:r>
+        <w:rPr>
+          <w:rFonts w:eastAsia="DengXian"/>
+          <w:b/>
+          <w:bCs/>
+          <w:sz w:val="40"/>
+          <w:szCs w:val="40"/>
+          <w:lang w:eastAsia="zh-CN"/>
+        </w:rPr>
+        <w:t>HTML Code:</w:t>
+      </w:r>
+    </w:p>
+    <w:p>
+      <w:pPr>
+        <w:rPr>
+          <w:rFonts w:eastAsia="DengXian"/>
+          <w:sz w:val="40"/>
+          <w:szCs w:val="40"/>
+          <w:lang w:eastAsia="zh-CN"/>
+        </w:rPr>
+      </w:pPr>
+      <w:r>
+        <w:rPr>
+          <w:rFonts w:eastAsia="DengXian"/>
+          <w:sz w:val="40"/>
+          <w:szCs w:val="40"/>
+          <w:lang w:eastAsia="zh-CN"/>
+        </w:rPr>
+        <w:drawing>
+          <wp:inline distT="0" distB="0" distL="0" distR="0" wp14:anchorId="7A0CCAF5" wp14:editId="57D305F3">
+            <wp:extent cx="4534533" cy="2295845"/>
+            <wp:effectExtent l="0" t="0" r="0" b="9525"/>
+            <wp:docPr id="99571009" name="Picture 1"/>
+            <wp:cNvGraphicFramePr>
+              <a:graphicFrameLocks xmlns:a="http://schemas.openxmlformats.org/drawingml/2006/main" noChangeAspect="1"/>
+            </wp:cNvGraphicFramePr>
+            <a:graphic xmlns:a="http://schemas.openxmlformats.org/drawingml/2006/main">
+              <a:graphicData uri="http://schemas.openxmlformats.org/drawingml/2006/picture">
+                <pic:pic xmlns:pic="http://schemas.openxmlformats.org/drawingml/2006/picture">
+                  <pic:nvPicPr>
+                    <pic:cNvPr id="99571009" name=""/>
+                    <pic:cNvPicPr/>
+                  </pic:nvPicPr>
+                  <pic:blipFill>
+                    <a:blip r:embed="rId27"/>
+                    <a:stretch>
+                      <a:fillRect/>
+                    </a:stretch>
+                  </pic:blipFill>
+                  <pic:spPr>
+                    <a:xfrm>
+                      <a:off x="0" y="0"/>
+                      <a:ext cx="4534533" cy="2295845"/>
+                    </a:xfrm>
+                    <a:prstGeom prst="rect">
+                      <a:avLst/>
+                    </a:prstGeom>
+                  </pic:spPr>
+                </pic:pic>
+              </a:graphicData>
+            </a:graphic>
+          </wp:inline>
+        </w:drawing>
+      </w:r>
+    </w:p>
+    <w:p>
+      <w:pPr>
+        <w:tabs>
+          <w:tab w:val="left" w:pos="1380"/>
+        </w:tabs>
+        <w:rPr>
+          <w:rFonts w:eastAsia="DengXian"/>
+          <w:sz w:val="40"/>
+          <w:szCs w:val="40"/>
+          <w:lang w:eastAsia="zh-CN"/>
+        </w:rPr>
+      </w:pPr>
+      <w:r>
+        <w:rPr>
+          <w:rFonts w:eastAsia="DengXian"/>
+          <w:sz w:val="40"/>
+          <w:szCs w:val="40"/>
+          <w:lang w:eastAsia="zh-CN"/>
+        </w:rPr>
+        <w:t xml:space="preserve">HTML Creates the Structure </w:t>
+      </w:r>
+    </w:p>
+    <w:p>
+      <w:pPr>
+        <w:tabs>
+          <w:tab w:val="left" w:pos="1380"/>
+        </w:tabs>
+        <w:rPr>
+          <w:rFonts w:eastAsia="DengXian"/>
+          <w:sz w:val="40"/>
+          <w:szCs w:val="40"/>
+          <w:lang w:eastAsia="zh-CN"/>
+        </w:rPr>
+      </w:pPr>
+      <w:r>
+        <w:rPr>
+          <w:rFonts w:eastAsia="DengXian"/>
+          <w:sz w:val="40"/>
+          <w:szCs w:val="40"/>
+          <w:lang w:eastAsia="zh-CN"/>
+        </w:rPr>
+        <w:t>CSS Deals with styling and its appearance.</w:t>
+      </w:r>
+    </w:p>
+    <w:p>
+      <w:pPr>
+        <w:rPr>
+          <w:rFonts w:eastAsia="DengXian"/>
+          <w:sz w:val="40"/>
+          <w:szCs w:val="40"/>
+          <w:lang w:eastAsia="zh-CN"/>
+        </w:rPr>
+      </w:pPr>
+      <w:r>
+        <w:rPr>
+          <w:rFonts w:eastAsia="DengXian"/>
+          <w:sz w:val="40"/>
+          <w:szCs w:val="40"/>
+          <w:lang w:eastAsia="zh-CN"/>
+        </w:rPr>
+        <w:lastRenderedPageBreak/>
+        <w:drawing>
+          <wp:inline distT="0" distB="0" distL="0" distR="0" wp14:anchorId="09956BEA" wp14:editId="4459A522">
+            <wp:extent cx="4753638" cy="6687483"/>
+            <wp:effectExtent l="0" t="0" r="8890" b="0"/>
+            <wp:docPr id="2024760058" name="Picture 1"/>
+            <wp:cNvGraphicFramePr>
+              <a:graphicFrameLocks xmlns:a="http://schemas.openxmlformats.org/drawingml/2006/main" noChangeAspect="1"/>
+            </wp:cNvGraphicFramePr>
+            <a:graphic xmlns:a="http://schemas.openxmlformats.org/drawingml/2006/main">
+              <a:graphicData uri="http://schemas.openxmlformats.org/drawingml/2006/picture">
+                <pic:pic xmlns:pic="http://schemas.openxmlformats.org/drawingml/2006/picture">
+                  <pic:nvPicPr>
+                    <pic:cNvPr id="2024760058" name=""/>
+                    <pic:cNvPicPr/>
+                  </pic:nvPicPr>
+                  <pic:blipFill>
+                    <a:blip r:embed="rId28"/>
+                    <a:stretch>
+                      <a:fillRect/>
+                    </a:stretch>
+                  </pic:blipFill>
+                  <pic:spPr>
+                    <a:xfrm>
+                      <a:off x="0" y="0"/>
+                      <a:ext cx="4753638" cy="6687483"/>
+                    </a:xfrm>
+                    <a:prstGeom prst="rect">
+                      <a:avLst/>
+                    </a:prstGeom>
+                  </pic:spPr>
+                </pic:pic>
+              </a:graphicData>
+            </a:graphic>
+          </wp:inline>
+        </w:drawing>
+      </w:r>
+    </w:p>
+    <w:p>
+      <w:pPr>
+        <w:rPr>
+          <w:rFonts w:eastAsia="DengXian"/>
+          <w:sz w:val="40"/>
+          <w:szCs w:val="40"/>
+          <w:lang w:eastAsia="zh-CN"/>
+        </w:rPr>
+      </w:pPr>
+      <w:r>
+        <w:rPr>
+          <w:rFonts w:eastAsia="DengXian"/>
+          <w:sz w:val="40"/>
+          <w:szCs w:val="40"/>
+          <w:lang w:eastAsia="zh-CN"/>
+        </w:rPr>
+        <w:t xml:space="preserve">Inside a loading wrapper </w:t>
+      </w:r>
+    </w:p>
     <w:sectPr>
       <w:pgSz w:w="11906" w:h="16838"/>
       <w:pgMar w:top="1440" w:right="1440" w:bottom="1440" w:left="1440" w:header="708" w:footer="708" w:gutter="0"/>
@@ -2087,7 +2501,7 @@
 </file>
 
 <file path=word/numbering.xml><?xml version="1.0" encoding="utf-8"?>
-<w:numbering xmlns:wpc="http://schemas.microsoft.com/office/word/2010/wordprocessingCanvas" xmlns:cx="http://schemas.microsoft.com/office/drawing/2014/chartex" xmlns:cx1="http://schemas.microsoft.com/office/drawing/2015/9/8/chartex" xmlns:cx2="http://schemas.microsoft.com/office/drawing/2015/10/21/chartex" xmlns:cx3="http://schemas.microsoft.com/office/drawing/2016/5/9/chartex" xmlns:cx4="http://schemas.microsoft.com/office/drawing/2016/5/10/chartex" xmlns:cx5="http://schemas.microsoft.com/office/drawing/2016/5/11/chartex" xmlns:cx6="http://schemas.microsoft.com/office/drawing/2016/5/12/chartex" xmlns:cx7="http://schemas.microsoft.com/office/drawing/2016/5/13/chartex" xmlns:cx8="http://schemas.microsoft.com/office/drawing/2016/5/14/chartex" xmlns:mc="http://schemas.openxmlformats.org/markup-compatibility/2006" xmlns:aink="http://schemas.microsoft.com/office/drawing/2016/ink" xmlns:am3d="http://schemas.microsoft.com/office/drawing/2017/model3d" xmlns:o="urn:schemas-microsoft-com:office:office" xmlns:oel="http://schemas.microsoft.com/office/2019/extlst" xmlns:r="http://schemas.openxmlformats.org/officeDocument/2006/relationships" xmlns:m="http://schemas.openxmlformats.org/officeDocument/2006/math" xmlns:v="urn:schemas-microsoft-com:vml" xmlns:wp14="http://schemas.microsoft.com/office/word/2010/wordprocessingDrawing" xmlns:wp="http://schemas.openxmlformats.org/drawingml/2006/wordprocessingDrawing" xmlns:w10="urn:schemas-microsoft-com:office:word" xmlns:w="http://schemas.openxmlformats.org/wordprocessingml/2006/main" xmlns:w14="http://schemas.microsoft.com/office/word/2010/wordml" xmlns:w15="http://schemas.microsoft.com/office/word/2012/wordml" xmlns:w16cex="http://schemas.microsoft.com/office/word/2018/wordml/cex" xmlns:w16cid="http://schemas.microsoft.com/office/word/2016/wordml/cid" xmlns:w16="http://schemas.microsoft.com/office/word/2018/wordml" xmlns:w16du="http://schemas.microsoft.com/office/word/2023/wordml/word16du" xmlns:w16sdtdh="http://schemas.microsoft.com/office/word/2020/wordml/sdtdatahash" xmlns:w16se="http://schemas.microsoft.com/office/word/2015/wordml/symex" xmlns:wpg="http://schemas.microsoft.com/office/word/2010/wordprocessingGroup" xmlns:wpi="http://schemas.microsoft.com/office/word/2010/wordprocessingInk" xmlns:wne="http://schemas.microsoft.com/office/word/2006/wordml" xmlns:wps="http://schemas.microsoft.com/office/word/2010/wordprocessingShape" mc:Ignorable="w14 w15 w16se w16cid w16 w16cex w16sdtdh w16du wp14">
+<w:numbering xmlns:wpc="http://schemas.microsoft.com/office/word/2010/wordprocessingCanvas" xmlns:cx="http://schemas.microsoft.com/office/drawing/2014/chartex" xmlns:cx1="http://schemas.microsoft.com/office/drawing/2015/9/8/chartex" xmlns:cx2="http://schemas.microsoft.com/office/drawing/2015/10/21/chartex" xmlns:cx3="http://schemas.microsoft.com/office/drawing/2016/5/9/chartex" xmlns:cx4="http://schemas.microsoft.com/office/drawing/2016/5/10/chartex" xmlns:cx5="http://schemas.microsoft.com/office/drawing/2016/5/11/chartex" xmlns:cx6="http://schemas.microsoft.com/office/drawing/2016/5/12/chartex" xmlns:cx7="http://schemas.microsoft.com/office/drawing/2016/5/13/chartex" xmlns:cx8="http://schemas.microsoft.com/office/drawing/2016/5/14/chartex" xmlns:mc="http://schemas.openxmlformats.org/markup-compatibility/2006" xmlns:aink="http://schemas.microsoft.com/office/drawing/2016/ink" xmlns:am3d="http://schemas.microsoft.com/office/drawing/2017/model3d" xmlns:o="urn:schemas-microsoft-com:office:office" xmlns:oel="http://schemas.microsoft.com/office/2019/extlst" xmlns:r="http://schemas.openxmlformats.org/officeDocument/2006/relationships" xmlns:m="http://schemas.openxmlformats.org/officeDocument/2006/math" xmlns:v="urn:schemas-microsoft-com:vml" xmlns:wp14="http://schemas.microsoft.com/office/word/2010/wordprocessingDrawing" xmlns:wp="http://schemas.openxmlformats.org/drawingml/2006/wordprocessingDrawing" xmlns:w10="urn:schemas-microsoft-com:office:word" xmlns:w="http://schemas.openxmlformats.org/wordprocessingml/2006/main" xmlns:w14="http://schemas.microsoft.com/office/word/2010/wordml" xmlns:w15="http://schemas.microsoft.com/office/word/2012/wordml" xmlns:w16cex="http://schemas.microsoft.com/office/word/2018/wordml/cex" xmlns:w16cid="http://schemas.microsoft.com/office/word/2016/wordml/cid" xmlns:w16="http://schemas.microsoft.com/office/word/2018/wordml" xmlns:w16du="http://schemas.microsoft.com/office/word/2023/wordml/word16du" xmlns:w16sdtdh="http://schemas.microsoft.com/office/word/2020/wordml/sdtdatahash" xmlns:w16sdtfl="http://schemas.microsoft.com/office/word/2024/wordml/sdtformatlock" xmlns:w16se="http://schemas.microsoft.com/office/word/2015/wordml/symex" xmlns:wpg="http://schemas.microsoft.com/office/word/2010/wordprocessingGroup" xmlns:wpi="http://schemas.microsoft.com/office/word/2010/wordprocessingInk" xmlns:wne="http://schemas.microsoft.com/office/word/2006/wordml" xmlns:wps="http://schemas.microsoft.com/office/word/2010/wordprocessingShape" mc:Ignorable="w14 w15 w16se w16cid w16 w16cex w16sdtdh w16sdtfl w16du wp14">
   <w:abstractNum w:abstractNumId="0" w15:restartNumberingAfterBreak="0">
     <w:nsid w:val="201E4D97"/>
     <w:multiLevelType w:val="hybridMultilevel"/>
@@ -2299,7 +2713,7 @@
 </file>
 
 <file path=word/styles.xml><?xml version="1.0" encoding="utf-8"?>
-<w:styles xmlns:mc="http://schemas.openxmlformats.org/markup-compatibility/2006" xmlns:r="http://schemas.openxmlformats.org/officeDocument/2006/relationships" xmlns:w="http://schemas.openxmlformats.org/wordprocessingml/2006/main" xmlns:w14="http://schemas.microsoft.com/office/word/2010/wordml" xmlns:w15="http://schemas.microsoft.com/office/word/2012/wordml" xmlns:w16cex="http://schemas.microsoft.com/office/word/2018/wordml/cex" xmlns:w16cid="http://schemas.microsoft.com/office/word/2016/wordml/cid" xmlns:w16="http://schemas.microsoft.com/office/word/2018/wordml" xmlns:w16du="http://schemas.microsoft.com/office/word/2023/wordml/word16du" xmlns:w16sdtdh="http://schemas.microsoft.com/office/word/2020/wordml/sdtdatahash" xmlns:w16se="http://schemas.microsoft.com/office/word/2015/wordml/symex" mc:Ignorable="w14 w15 w16se w16cid w16 w16cex w16sdtdh w16du">
+<w:styles xmlns:mc="http://schemas.openxmlformats.org/markup-compatibility/2006" xmlns:r="http://schemas.openxmlformats.org/officeDocument/2006/relationships" xmlns:w="http://schemas.openxmlformats.org/wordprocessingml/2006/main" xmlns:w14="http://schemas.microsoft.com/office/word/2010/wordml" xmlns:w15="http://schemas.microsoft.com/office/word/2012/wordml" xmlns:w16cex="http://schemas.microsoft.com/office/word/2018/wordml/cex" xmlns:w16cid="http://schemas.microsoft.com/office/word/2016/wordml/cid" xmlns:w16="http://schemas.microsoft.com/office/word/2018/wordml" xmlns:w16du="http://schemas.microsoft.com/office/word/2023/wordml/word16du" xmlns:w16sdtdh="http://schemas.microsoft.com/office/word/2020/wordml/sdtdatahash" xmlns:w16sdtfl="http://schemas.microsoft.com/office/word/2024/wordml/sdtformatlock" xmlns:w16se="http://schemas.microsoft.com/office/word/2015/wordml/symex" mc:Ignorable="w14 w15 w16se w16cid w16 w16cex w16sdtdh w16sdtfl w16du">
   <w:docDefaults>
     <w:rPrDefault>
       <w:rPr>

</xml_diff>